<commit_message>
Update 아이디어 회의록 1차(PEST) (1).docx
</commit_message>
<xml_diff>
--- a/보고서/아이디어 회의록 1차(PEST) (1).docx
+++ b/보고서/아이디어 회의록 1차(PEST) (1).docx
@@ -449,34 +449,45 @@
                 <w:b/>
                 <w:bCs/>
               </w:rPr>
-              <w:t>배터리 관리 AI가 배터리 수준, 잔여 거리 등을 판단하여 임무가 불가능하다고 판단이 되면 인근 드론의 배터리 상태를 확인하여 드론을 보내 배송을 이어간다.</w:t>
+              <w:t>배터리 관리 AI가 배터리 수준, 잔여 거리 등을 판단하여 임무가 불가능하다고 판단이 되면 인근 드론의 배터리 상태를 확인하여 드론을 보내 배송을 이어간다</w:t>
             </w:r>
-          </w:p>
-          <w:p>
-            <w:pPr>
-              <w:ind w:left="0" w:right="0" w:firstLine="0"/>
-              <w:keepNext w:val="off"/>
-              <w:keepLines w:val="off"/>
-              <w:pageBreakBefore w:val="off"/>
-              <w:widowControl w:val="off"/>
-              <w:jc w:val="left"/>
-              <w:pBdr>
-                <w:between w:val="nil"/>
-                <w:top w:val="nil"/>
-                <w:left w:val="nil"/>
-                <w:bottom w:val="nil"/>
-                <w:right w:val="nil"/>
-              </w:pBdr>
-              <w:shd w:val="clear" w:color="auto" w:fill="auto"/>
-              <w:spacing w:after="0" w:before="0" w:line="240" w:lineRule="auto"/>
+            <w:r>
               <w:rPr>
                 <w:lang w:eastAsia="ko-KR"/>
-                <w:rFonts w:hint="eastAsia"/>
                 <w:b/>
                 <w:bCs/>
                 <w:rtl w:val="off"/>
               </w:rPr>
-            </w:pPr>
+              <w:t>. 기존 AI드론배송은 배터리 문제로 배송을 이어갈려면 근처 자율충전소로 이동하여 배터리를 충전해야 배송을 이어갈 수 있다. 하지만 배터리 관리 AI가 도입되면 하늘에서 장시간 운행을 하며 배송을 이어갈 수 있어 빠른시에 배송을 할수 있다는 장점이 있다.</w:t>
+            </w:r>
+            <w:r>
+              <w:rPr>
+                <w:b/>
+                <w:bCs/>
+              </w:rPr>
+              <w:t xml:space="preserve"> 배터리가 부족해지면 배송을 중단해야 하는 상황을 방지할 수 있습니다. 배터리 상태가 낮아지면 AI가 </w:t>
+            </w:r>
+            <w:r>
+              <w:rPr>
+                <w:b/>
+                <w:bCs/>
+              </w:rPr>
+              <w:t>인근의 다른 드론을 호출</w:t>
+            </w:r>
+            <w:r>
+              <w:rPr>
+                <w:b/>
+                <w:bCs/>
+              </w:rPr>
+              <w:t xml:space="preserve">하여 배송을 </w:t>
+            </w:r>
+            <w:r>
+              <w:rPr>
+                <w:b/>
+                <w:bCs/>
+              </w:rPr>
+              <w:t>이어갈 수 있도록 합니다.</w:t>
+            </w:r>
           </w:p>
           <w:p>
             <w:pPr>
@@ -499,15 +510,6 @@
                 <w:b/>
               </w:rPr>
             </w:pPr>
-            <w:r>
-              <w:rPr>
-                <w:lang w:eastAsia="ko-KR"/>
-                <w:b/>
-                <w:bCs/>
-                <w:rtl w:val="off"/>
-              </w:rPr>
-              <w:t>해야할것: 다른기업 들이 AI드론 배송을 어떻게 쓰는지/또 어떤식으로 활용하여 문제가 발생하는지 안하는지/문제가 발생할 경우 그 문제를 우리의 아이디어로 해결할 수 있는지.</w:t>
-            </w:r>
           </w:p>
         </w:tc>
       </w:tr>
@@ -1812,22 +1814,22 @@
     <w:lsdException w:name="index 7" w:semiHidden="1" w:unhideWhenUsed="1"/>
     <w:lsdException w:name="index 8" w:semiHidden="1" w:unhideWhenUsed="1"/>
     <w:lsdException w:name="index 9" w:semiHidden="1" w:unhideWhenUsed="1"/>
-    <w:lsdException w:name="toc 1" w:semiHidden="1" w:uiPriority="57" w:unhideWhenUsed="1"/>
-    <w:lsdException w:name="toc 2" w:semiHidden="1" w:uiPriority="57" w:unhideWhenUsed="1"/>
-    <w:lsdException w:name="toc 3" w:semiHidden="1" w:uiPriority="57" w:unhideWhenUsed="1"/>
-    <w:lsdException w:name="toc 4" w:semiHidden="1" w:uiPriority="57" w:unhideWhenUsed="1"/>
-    <w:lsdException w:name="toc 5" w:semiHidden="1" w:uiPriority="57" w:unhideWhenUsed="1"/>
-    <w:lsdException w:name="toc 6" w:semiHidden="1" w:uiPriority="57" w:unhideWhenUsed="1"/>
-    <w:lsdException w:name="toc 7" w:semiHidden="1" w:uiPriority="57" w:unhideWhenUsed="1"/>
-    <w:lsdException w:name="toc 8" w:semiHidden="1" w:uiPriority="57" w:unhideWhenUsed="1"/>
-    <w:lsdException w:name="toc 9" w:semiHidden="1" w:uiPriority="57" w:unhideWhenUsed="1"/>
+    <w:lsdException w:name="toc 1" w:semiHidden="1" w:uiPriority="87" w:unhideWhenUsed="1"/>
+    <w:lsdException w:name="toc 2" w:semiHidden="1" w:uiPriority="87" w:unhideWhenUsed="1"/>
+    <w:lsdException w:name="toc 3" w:semiHidden="1" w:uiPriority="87" w:unhideWhenUsed="1"/>
+    <w:lsdException w:name="toc 4" w:semiHidden="1" w:uiPriority="87" w:unhideWhenUsed="1"/>
+    <w:lsdException w:name="toc 5" w:semiHidden="1" w:uiPriority="87" w:unhideWhenUsed="1"/>
+    <w:lsdException w:name="toc 6" w:semiHidden="1" w:uiPriority="87" w:unhideWhenUsed="1"/>
+    <w:lsdException w:name="toc 7" w:semiHidden="1" w:uiPriority="87" w:unhideWhenUsed="1"/>
+    <w:lsdException w:name="toc 8" w:semiHidden="1" w:uiPriority="87" w:unhideWhenUsed="1"/>
+    <w:lsdException w:name="toc 9" w:semiHidden="1" w:uiPriority="87" w:unhideWhenUsed="1"/>
     <w:lsdException w:name="Normal Indent" w:semiHidden="1" w:unhideWhenUsed="1"/>
     <w:lsdException w:name="footnote text" w:semiHidden="1" w:unhideWhenUsed="1"/>
     <w:lsdException w:name="annotation text" w:semiHidden="1" w:unhideWhenUsed="1"/>
     <w:lsdException w:name="header" w:semiHidden="1" w:unhideWhenUsed="1"/>
     <w:lsdException w:name="footer" w:semiHidden="1" w:unhideWhenUsed="1"/>
     <w:lsdException w:name="index heading" w:semiHidden="1" w:unhideWhenUsed="1"/>
-    <w:lsdException w:name="caption" w:semiHidden="1" w:uiPriority="53" w:unhideWhenUsed="1" w:qFormat="1"/>
+    <w:lsdException w:name="caption" w:semiHidden="1" w:uiPriority="83" w:unhideWhenUsed="1" w:qFormat="1"/>
     <w:lsdException w:name="table of figures" w:semiHidden="1" w:unhideWhenUsed="1"/>
     <w:lsdException w:name="envelope address" w:semiHidden="1" w:unhideWhenUsed="1"/>
     <w:lsdException w:name="envelope return" w:semiHidden="1" w:unhideWhenUsed="1"/>
@@ -1855,7 +1857,7 @@
     <w:lsdException w:name="List Number 3" w:semiHidden="1" w:unhideWhenUsed="1"/>
     <w:lsdException w:name="List Number 4" w:semiHidden="1" w:unhideWhenUsed="1"/>
     <w:lsdException w:name="List Number 5" w:semiHidden="1" w:unhideWhenUsed="1"/>
-    <w:lsdException w:name="Title" w:uiPriority="16" w:qFormat="1"/>
+    <w:lsdException w:name="Title" w:uiPriority="22" w:qFormat="1"/>
     <w:lsdException w:name="Closing" w:semiHidden="1" w:unhideWhenUsed="1"/>
     <w:lsdException w:name="Signature" w:semiHidden="1" w:unhideWhenUsed="1"/>
     <w:lsdException w:name="Default Paragraph Font" w:semiHidden="1" w:uiPriority="1" w:unhideWhenUsed="1"/>
@@ -1867,7 +1869,7 @@
     <w:lsdException w:name="List Continue 4" w:semiHidden="1" w:unhideWhenUsed="1"/>
     <w:lsdException w:name="List Continue 5" w:semiHidden="1" w:unhideWhenUsed="1"/>
     <w:lsdException w:name="Message Header" w:semiHidden="1" w:unhideWhenUsed="1"/>
-    <w:lsdException w:name="Subtitle" w:uiPriority="17" w:qFormat="1"/>
+    <w:lsdException w:name="Subtitle" w:uiPriority="23" w:qFormat="1"/>
     <w:lsdException w:name="Salutation" w:semiHidden="1" w:unhideWhenUsed="1"/>
     <w:lsdException w:name="Date" w:semiHidden="1" w:unhideWhenUsed="1"/>
     <w:lsdException w:name="Body Text First Indent" w:semiHidden="1" w:unhideWhenUsed="1"/>
@@ -1880,8 +1882,8 @@
     <w:lsdException w:name="Block Text" w:semiHidden="1" w:unhideWhenUsed="1"/>
     <w:lsdException w:name="Hyperlink" w:semiHidden="1" w:unhideWhenUsed="1"/>
     <w:lsdException w:name="FollowedHyperlink" w:semiHidden="1" w:unhideWhenUsed="1"/>
-    <w:lsdException w:name="Strong" w:uiPriority="34" w:qFormat="1"/>
-    <w:lsdException w:name="Emphasis" w:uiPriority="32" w:qFormat="1"/>
+    <w:lsdException w:name="Strong" w:uiPriority="52" w:qFormat="1"/>
+    <w:lsdException w:name="Emphasis" w:uiPriority="50" w:qFormat="1"/>
     <w:lsdException w:name="Document Map" w:semiHidden="1" w:unhideWhenUsed="1"/>
     <w:lsdException w:name="Plain Text" w:semiHidden="1" w:unhideWhenUsed="1"/>
     <w:lsdException w:name="E-mail Signature" w:semiHidden="1" w:unhideWhenUsed="1"/>
@@ -1947,223 +1949,223 @@
     <w:lsdException w:name="Table Web 2" w:semiHidden="1" w:unhideWhenUsed="1"/>
     <w:lsdException w:name="Table Web 3" w:semiHidden="1" w:unhideWhenUsed="1"/>
     <w:lsdException w:name="Balloon Text" w:semiHidden="1" w:unhideWhenUsed="1"/>
-    <w:lsdException w:name="Table Grid" w:uiPriority="57"/>
+    <w:lsdException w:name="Table Grid" w:uiPriority="87"/>
     <w:lsdException w:name="Table Theme" w:semiHidden="1" w:unhideWhenUsed="1"/>
     <w:lsdException w:name="Placeholder Text" w:semiHidden="1"/>
     <w:lsdException w:name="No Spacing" w:uiPriority="1" w:qFormat="1"/>
-    <w:lsdException w:name="Light Shading" w:uiPriority="96"/>
-    <w:lsdException w:name="Light List" w:uiPriority="97"/>
-    <w:lsdException w:name="Light Grid" w:uiPriority="98"/>
-    <w:lsdException w:name="Medium Shading 1" w:uiPriority="99"/>
-    <w:lsdException w:name="Medium Shading 2" w:uiPriority="100"/>
-    <w:lsdException w:name="Medium List 1" w:uiPriority="101"/>
-    <w:lsdException w:name="Medium List 2" w:uiPriority="102"/>
-    <w:lsdException w:name="Medium Grid 1" w:uiPriority="103"/>
-    <w:lsdException w:name="Medium Grid 2" w:uiPriority="104"/>
-    <w:lsdException w:name="Medium Grid 3" w:uiPriority="105"/>
-    <w:lsdException w:name="Dark List" w:uiPriority="112"/>
-    <w:lsdException w:name="Colorful Shading" w:uiPriority="113"/>
-    <w:lsdException w:name="Colorful List" w:uiPriority="114"/>
-    <w:lsdException w:name="Colorful Grid" w:uiPriority="115"/>
-    <w:lsdException w:name="Light Shading Accent 1" w:uiPriority="96"/>
-    <w:lsdException w:name="Light List Accent 1" w:uiPriority="97"/>
-    <w:lsdException w:name="Light Grid Accent 1" w:uiPriority="98"/>
-    <w:lsdException w:name="Medium Shading 1 Accent 1" w:uiPriority="99"/>
-    <w:lsdException w:name="Medium Shading 2 Accent 1" w:uiPriority="100"/>
-    <w:lsdException w:name="Medium List 1 Accent 1" w:uiPriority="101"/>
+    <w:lsdException w:name="Light Shading" w:uiPriority="150"/>
+    <w:lsdException w:name="Light List" w:uiPriority="151"/>
+    <w:lsdException w:name="Light Grid" w:uiPriority="152"/>
+    <w:lsdException w:name="Medium Shading 1" w:uiPriority="153"/>
+    <w:lsdException w:name="Medium Shading 2" w:uiPriority="256"/>
+    <w:lsdException w:name="Medium List 1" w:uiPriority="257"/>
+    <w:lsdException w:name="Medium List 2" w:uiPriority="258"/>
+    <w:lsdException w:name="Medium Grid 1" w:uiPriority="259"/>
+    <w:lsdException w:name="Medium Grid 2" w:uiPriority="260"/>
+    <w:lsdException w:name="Medium Grid 3" w:uiPriority="261"/>
+    <w:lsdException w:name="Dark List" w:uiPriority="274"/>
+    <w:lsdException w:name="Colorful Shading" w:uiPriority="275"/>
+    <w:lsdException w:name="Colorful List" w:uiPriority="276"/>
+    <w:lsdException w:name="Colorful Grid" w:uiPriority="277"/>
+    <w:lsdException w:name="Light Shading Accent 1" w:uiPriority="150"/>
+    <w:lsdException w:name="Light List Accent 1" w:uiPriority="151"/>
+    <w:lsdException w:name="Light Grid Accent 1" w:uiPriority="152"/>
+    <w:lsdException w:name="Medium Shading 1 Accent 1" w:uiPriority="153"/>
+    <w:lsdException w:name="Medium Shading 2 Accent 1" w:uiPriority="256"/>
+    <w:lsdException w:name="Medium List 1 Accent 1" w:uiPriority="257"/>
     <w:lsdException w:name="Revision" w:semiHidden="1"/>
-    <w:lsdException w:name="List Paragraph" w:uiPriority="52" w:qFormat="1"/>
-    <w:lsdException w:name="Quote" w:uiPriority="41" w:qFormat="1"/>
-    <w:lsdException w:name="Intense Quote" w:uiPriority="48" w:qFormat="1"/>
-    <w:lsdException w:name="Medium List 2 Accent 1" w:uiPriority="102"/>
-    <w:lsdException w:name="Medium Grid 1 Accent 1" w:uiPriority="103"/>
-    <w:lsdException w:name="Medium Grid 2 Accent 1" w:uiPriority="104"/>
-    <w:lsdException w:name="Medium Grid 3 Accent 1" w:uiPriority="105"/>
-    <w:lsdException w:name="Dark List Accent 1" w:uiPriority="112"/>
-    <w:lsdException w:name="Colorful Shading Accent 1" w:uiPriority="113"/>
-    <w:lsdException w:name="Colorful List Accent 1" w:uiPriority="114"/>
-    <w:lsdException w:name="Colorful Grid Accent 1" w:uiPriority="115"/>
-    <w:lsdException w:name="Light Shading Accent 2" w:uiPriority="96"/>
-    <w:lsdException w:name="Light List Accent 2" w:uiPriority="97"/>
-    <w:lsdException w:name="Light Grid Accent 2" w:uiPriority="98"/>
-    <w:lsdException w:name="Medium Shading 1 Accent 2" w:uiPriority="99"/>
-    <w:lsdException w:name="Medium Shading 2 Accent 2" w:uiPriority="100"/>
-    <w:lsdException w:name="Medium List 1 Accent 2" w:uiPriority="101"/>
-    <w:lsdException w:name="Medium List 2 Accent 2" w:uiPriority="102"/>
-    <w:lsdException w:name="Medium Grid 1 Accent 2" w:uiPriority="103"/>
-    <w:lsdException w:name="Medium Grid 2 Accent 2" w:uiPriority="104"/>
-    <w:lsdException w:name="Medium Grid 3 Accent 2" w:uiPriority="105"/>
-    <w:lsdException w:name="Dark List Accent 2" w:uiPriority="112"/>
-    <w:lsdException w:name="Colorful Shading Accent 2" w:uiPriority="113"/>
-    <w:lsdException w:name="Colorful List Accent 2" w:uiPriority="114"/>
-    <w:lsdException w:name="Colorful Grid Accent 2" w:uiPriority="115"/>
-    <w:lsdException w:name="Light Shading Accent 3" w:uiPriority="96"/>
-    <w:lsdException w:name="Light List Accent 3" w:uiPriority="97"/>
-    <w:lsdException w:name="Light Grid Accent 3" w:uiPriority="98"/>
-    <w:lsdException w:name="Medium Shading 1 Accent 3" w:uiPriority="99"/>
-    <w:lsdException w:name="Medium Shading 2 Accent 3" w:uiPriority="100"/>
-    <w:lsdException w:name="Medium List 1 Accent 3" w:uiPriority="101"/>
-    <w:lsdException w:name="Medium List 2 Accent 3" w:uiPriority="102"/>
-    <w:lsdException w:name="Medium Grid 1 Accent 3" w:uiPriority="103"/>
-    <w:lsdException w:name="Medium Grid 2 Accent 3" w:uiPriority="104"/>
-    <w:lsdException w:name="Medium Grid 3 Accent 3" w:uiPriority="105"/>
-    <w:lsdException w:name="Dark List Accent 3" w:uiPriority="112"/>
-    <w:lsdException w:name="Colorful Shading Accent 3" w:uiPriority="113"/>
-    <w:lsdException w:name="Colorful List Accent 3" w:uiPriority="114"/>
-    <w:lsdException w:name="Colorful Grid Accent 3" w:uiPriority="115"/>
-    <w:lsdException w:name="Light Shading Accent 4" w:uiPriority="96"/>
-    <w:lsdException w:name="Light List Accent 4" w:uiPriority="97"/>
-    <w:lsdException w:name="Light Grid Accent 4" w:uiPriority="98"/>
-    <w:lsdException w:name="Medium Shading 1 Accent 4" w:uiPriority="99"/>
-    <w:lsdException w:name="Medium Shading 2 Accent 4" w:uiPriority="100"/>
-    <w:lsdException w:name="Medium List 1 Accent 4" w:uiPriority="101"/>
-    <w:lsdException w:name="Medium List 2 Accent 4" w:uiPriority="102"/>
-    <w:lsdException w:name="Medium Grid 1 Accent 4" w:uiPriority="103"/>
-    <w:lsdException w:name="Medium Grid 2 Accent 4" w:uiPriority="104"/>
-    <w:lsdException w:name="Medium Grid 3 Accent 4" w:uiPriority="105"/>
-    <w:lsdException w:name="Dark List Accent 4" w:uiPriority="112"/>
-    <w:lsdException w:name="Colorful Shading Accent 4" w:uiPriority="113"/>
-    <w:lsdException w:name="Colorful List Accent 4" w:uiPriority="114"/>
-    <w:lsdException w:name="Colorful Grid Accent 4" w:uiPriority="115"/>
-    <w:lsdException w:name="Light Shading Accent 5" w:uiPriority="96"/>
-    <w:lsdException w:name="Light List Accent 5" w:uiPriority="97"/>
-    <w:lsdException w:name="Light Grid Accent 5" w:uiPriority="98"/>
-    <w:lsdException w:name="Medium Shading 1 Accent 5" w:uiPriority="99"/>
-    <w:lsdException w:name="Medium Shading 2 Accent 5" w:uiPriority="100"/>
-    <w:lsdException w:name="Medium List 1 Accent 5" w:uiPriority="101"/>
-    <w:lsdException w:name="Medium List 2 Accent 5" w:uiPriority="102"/>
-    <w:lsdException w:name="Medium Grid 1 Accent 5" w:uiPriority="103"/>
-    <w:lsdException w:name="Medium Grid 2 Accent 5" w:uiPriority="104"/>
-    <w:lsdException w:name="Medium Grid 3 Accent 5" w:uiPriority="105"/>
-    <w:lsdException w:name="Dark List Accent 5" w:uiPriority="112"/>
-    <w:lsdException w:name="Colorful Shading Accent 5" w:uiPriority="113"/>
-    <w:lsdException w:name="Colorful List Accent 5" w:uiPriority="114"/>
-    <w:lsdException w:name="Colorful Grid Accent 5" w:uiPriority="115"/>
-    <w:lsdException w:name="Light Shading Accent 6" w:uiPriority="96"/>
-    <w:lsdException w:name="Light List Accent 6" w:uiPriority="97"/>
-    <w:lsdException w:name="Light Grid Accent 6" w:uiPriority="98"/>
-    <w:lsdException w:name="Medium Shading 1 Accent 6" w:uiPriority="99"/>
-    <w:lsdException w:name="Medium Shading 2 Accent 6" w:uiPriority="100"/>
-    <w:lsdException w:name="Medium List 1 Accent 6" w:uiPriority="101"/>
-    <w:lsdException w:name="Medium List 2 Accent 6" w:uiPriority="102"/>
-    <w:lsdException w:name="Medium Grid 1 Accent 6" w:uiPriority="103"/>
-    <w:lsdException w:name="Medium Grid 2 Accent 6" w:uiPriority="104"/>
-    <w:lsdException w:name="Medium Grid 3 Accent 6" w:uiPriority="105"/>
-    <w:lsdException w:name="Dark List Accent 6" w:uiPriority="112"/>
-    <w:lsdException w:name="Colorful Shading Accent 6" w:uiPriority="113"/>
-    <w:lsdException w:name="Colorful List Accent 6" w:uiPriority="114"/>
-    <w:lsdException w:name="Colorful Grid Accent 6" w:uiPriority="115"/>
-    <w:lsdException w:name="Subtle Emphasis" w:uiPriority="25" w:qFormat="1"/>
-    <w:lsdException w:name="Intense Emphasis" w:uiPriority="33" w:qFormat="1"/>
-    <w:lsdException w:name="Subtle Reference" w:uiPriority="49" w:qFormat="1"/>
-    <w:lsdException w:name="Intense Reference" w:uiPriority="50" w:qFormat="1"/>
-    <w:lsdException w:name="Book Title" w:uiPriority="51" w:qFormat="1"/>
-    <w:lsdException w:name="Bibliography" w:semiHidden="1" w:uiPriority="55" w:unhideWhenUsed="1"/>
-    <w:lsdException w:name="TOC Heading" w:semiHidden="1" w:uiPriority="57" w:unhideWhenUsed="1" w:qFormat="1"/>
-    <w:lsdException w:name="Plain Table 1" w:uiPriority="65"/>
-    <w:lsdException w:name="Plain Table 2" w:uiPriority="66"/>
-    <w:lsdException w:name="Plain Table 3" w:uiPriority="67"/>
-    <w:lsdException w:name="Plain Table 4" w:uiPriority="68"/>
-    <w:lsdException w:name="Plain Table 5" w:uiPriority="69"/>
-    <w:lsdException w:name="Grid Table Light" w:uiPriority="64"/>
-    <w:lsdException w:name="Grid Table 1 Light" w:uiPriority="70"/>
-    <w:lsdException w:name="Grid Table 2" w:uiPriority="71"/>
-    <w:lsdException w:name="Grid Table 3" w:uiPriority="72"/>
-    <w:lsdException w:name="Grid Table 4" w:uiPriority="73"/>
-    <w:lsdException w:name="Grid Table 5 Dark" w:uiPriority="80"/>
-    <w:lsdException w:name="Grid Table 6 Colorful" w:uiPriority="81"/>
-    <w:lsdException w:name="Grid Table 7 Colorful" w:uiPriority="82"/>
-    <w:lsdException w:name="Grid Table 1 Light Accent 1" w:uiPriority="70"/>
-    <w:lsdException w:name="Grid Table 2 Accent 1" w:uiPriority="71"/>
-    <w:lsdException w:name="Grid Table 3 Accent 1" w:uiPriority="72"/>
-    <w:lsdException w:name="Grid Table 4 Accent 1" w:uiPriority="73"/>
-    <w:lsdException w:name="Grid Table 5 Dark Accent 1" w:uiPriority="80"/>
-    <w:lsdException w:name="Grid Table 6 Colorful Accent 1" w:uiPriority="81"/>
-    <w:lsdException w:name="Grid Table 7 Colorful Accent 1" w:uiPriority="82"/>
-    <w:lsdException w:name="Grid Table 1 Light Accent 2" w:uiPriority="70"/>
-    <w:lsdException w:name="Grid Table 2 Accent 2" w:uiPriority="71"/>
-    <w:lsdException w:name="Grid Table 3 Accent 2" w:uiPriority="72"/>
-    <w:lsdException w:name="Grid Table 4 Accent 2" w:uiPriority="73"/>
-    <w:lsdException w:name="Grid Table 5 Dark Accent 2" w:uiPriority="80"/>
-    <w:lsdException w:name="Grid Table 6 Colorful Accent 2" w:uiPriority="81"/>
-    <w:lsdException w:name="Grid Table 7 Colorful Accent 2" w:uiPriority="82"/>
-    <w:lsdException w:name="Grid Table 1 Light Accent 3" w:uiPriority="70"/>
-    <w:lsdException w:name="Grid Table 2 Accent 3" w:uiPriority="71"/>
-    <w:lsdException w:name="Grid Table 3 Accent 3" w:uiPriority="72"/>
-    <w:lsdException w:name="Grid Table 4 Accent 3" w:uiPriority="73"/>
-    <w:lsdException w:name="Grid Table 5 Dark Accent 3" w:uiPriority="80"/>
-    <w:lsdException w:name="Grid Table 6 Colorful Accent 3" w:uiPriority="81"/>
-    <w:lsdException w:name="Grid Table 7 Colorful Accent 3" w:uiPriority="82"/>
-    <w:lsdException w:name="Grid Table 1 Light Accent 4" w:uiPriority="70"/>
-    <w:lsdException w:name="Grid Table 2 Accent 4" w:uiPriority="71"/>
-    <w:lsdException w:name="Grid Table 3 Accent 4" w:uiPriority="72"/>
-    <w:lsdException w:name="Grid Table 4 Accent 4" w:uiPriority="73"/>
-    <w:lsdException w:name="Grid Table 5 Dark Accent 4" w:uiPriority="80"/>
-    <w:lsdException w:name="Grid Table 6 Colorful Accent 4" w:uiPriority="81"/>
-    <w:lsdException w:name="Grid Table 7 Colorful Accent 4" w:uiPriority="82"/>
-    <w:lsdException w:name="Grid Table 1 Light Accent 5" w:uiPriority="70"/>
-    <w:lsdException w:name="Grid Table 2 Accent 5" w:uiPriority="71"/>
-    <w:lsdException w:name="Grid Table 3 Accent 5" w:uiPriority="72"/>
-    <w:lsdException w:name="Grid Table 4 Accent 5" w:uiPriority="73"/>
-    <w:lsdException w:name="Grid Table 5 Dark Accent 5" w:uiPriority="80"/>
-    <w:lsdException w:name="Grid Table 6 Colorful Accent 5" w:uiPriority="81"/>
-    <w:lsdException w:name="Grid Table 7 Colorful Accent 5" w:uiPriority="82"/>
-    <w:lsdException w:name="Grid Table 1 Light Accent 6" w:uiPriority="70"/>
-    <w:lsdException w:name="Grid Table 2 Accent 6" w:uiPriority="71"/>
-    <w:lsdException w:name="Grid Table 3 Accent 6" w:uiPriority="72"/>
-    <w:lsdException w:name="Grid Table 4 Accent 6" w:uiPriority="73"/>
-    <w:lsdException w:name="Grid Table 5 Dark Accent 6" w:uiPriority="80"/>
-    <w:lsdException w:name="Grid Table 6 Colorful Accent 6" w:uiPriority="81"/>
-    <w:lsdException w:name="Grid Table 7 Colorful Accent 6" w:uiPriority="82"/>
-    <w:lsdException w:name="List Table 1 Light" w:uiPriority="70"/>
-    <w:lsdException w:name="List Table 2" w:uiPriority="71"/>
-    <w:lsdException w:name="List Table 3" w:uiPriority="72"/>
-    <w:lsdException w:name="List Table 4" w:uiPriority="73"/>
-    <w:lsdException w:name="List Table 5 Dark" w:uiPriority="80"/>
-    <w:lsdException w:name="List Table 6 Colorful" w:uiPriority="81"/>
-    <w:lsdException w:name="List Table 7 Colorful" w:uiPriority="82"/>
-    <w:lsdException w:name="List Table 1 Light Accent 1" w:uiPriority="70"/>
-    <w:lsdException w:name="List Table 2 Accent 1" w:uiPriority="71"/>
-    <w:lsdException w:name="List Table 3 Accent 1" w:uiPriority="72"/>
-    <w:lsdException w:name="List Table 4 Accent 1" w:uiPriority="73"/>
-    <w:lsdException w:name="List Table 5 Dark Accent 1" w:uiPriority="80"/>
-    <w:lsdException w:name="List Table 6 Colorful Accent 1" w:uiPriority="81"/>
-    <w:lsdException w:name="List Table 7 Colorful Accent 1" w:uiPriority="82"/>
-    <w:lsdException w:name="List Table 1 Light Accent 2" w:uiPriority="70"/>
-    <w:lsdException w:name="List Table 2 Accent 2" w:uiPriority="71"/>
-    <w:lsdException w:name="List Table 3 Accent 2" w:uiPriority="72"/>
-    <w:lsdException w:name="List Table 4 Accent 2" w:uiPriority="73"/>
-    <w:lsdException w:name="List Table 5 Dark Accent 2" w:uiPriority="80"/>
-    <w:lsdException w:name="List Table 6 Colorful Accent 2" w:uiPriority="81"/>
-    <w:lsdException w:name="List Table 7 Colorful Accent 2" w:uiPriority="82"/>
-    <w:lsdException w:name="List Table 1 Light Accent 3" w:uiPriority="70"/>
-    <w:lsdException w:name="List Table 2 Accent 3" w:uiPriority="71"/>
-    <w:lsdException w:name="List Table 3 Accent 3" w:uiPriority="72"/>
-    <w:lsdException w:name="List Table 4 Accent 3" w:uiPriority="73"/>
-    <w:lsdException w:name="List Table 5 Dark Accent 3" w:uiPriority="80"/>
-    <w:lsdException w:name="List Table 6 Colorful Accent 3" w:uiPriority="81"/>
-    <w:lsdException w:name="List Table 7 Colorful Accent 3" w:uiPriority="82"/>
-    <w:lsdException w:name="List Table 1 Light Accent 4" w:uiPriority="70"/>
-    <w:lsdException w:name="List Table 2 Accent 4" w:uiPriority="71"/>
-    <w:lsdException w:name="List Table 3 Accent 4" w:uiPriority="72"/>
-    <w:lsdException w:name="List Table 4 Accent 4" w:uiPriority="73"/>
-    <w:lsdException w:name="List Table 5 Dark Accent 4" w:uiPriority="80"/>
-    <w:lsdException w:name="List Table 6 Colorful Accent 4" w:uiPriority="81"/>
-    <w:lsdException w:name="List Table 7 Colorful Accent 4" w:uiPriority="82"/>
-    <w:lsdException w:name="List Table 1 Light Accent 5" w:uiPriority="70"/>
-    <w:lsdException w:name="List Table 2 Accent 5" w:uiPriority="71"/>
-    <w:lsdException w:name="List Table 3 Accent 5" w:uiPriority="72"/>
-    <w:lsdException w:name="List Table 4 Accent 5" w:uiPriority="73"/>
-    <w:lsdException w:name="List Table 5 Dark Accent 5" w:uiPriority="80"/>
-    <w:lsdException w:name="List Table 6 Colorful Accent 5" w:uiPriority="81"/>
-    <w:lsdException w:name="List Table 7 Colorful Accent 5" w:uiPriority="82"/>
-    <w:lsdException w:name="List Table 1 Light Accent 6" w:uiPriority="70"/>
-    <w:lsdException w:name="List Table 2 Accent 6" w:uiPriority="71"/>
-    <w:lsdException w:name="List Table 3 Accent 6" w:uiPriority="72"/>
-    <w:lsdException w:name="List Table 4 Accent 6" w:uiPriority="73"/>
-    <w:lsdException w:name="List Table 5 Dark Accent 6" w:uiPriority="80"/>
-    <w:lsdException w:name="List Table 6 Colorful Accent 6" w:uiPriority="81"/>
-    <w:lsdException w:name="List Table 7 Colorful Accent 6" w:uiPriority="82"/>
+    <w:lsdException w:name="List Paragraph" w:uiPriority="82" w:qFormat="1"/>
+    <w:lsdException w:name="Quote" w:uiPriority="65" w:qFormat="1"/>
+    <w:lsdException w:name="Intense Quote" w:uiPriority="72" w:qFormat="1"/>
+    <w:lsdException w:name="Medium List 2 Accent 1" w:uiPriority="258"/>
+    <w:lsdException w:name="Medium Grid 1 Accent 1" w:uiPriority="259"/>
+    <w:lsdException w:name="Medium Grid 2 Accent 1" w:uiPriority="260"/>
+    <w:lsdException w:name="Medium Grid 3 Accent 1" w:uiPriority="261"/>
+    <w:lsdException w:name="Dark List Accent 1" w:uiPriority="274"/>
+    <w:lsdException w:name="Colorful Shading Accent 1" w:uiPriority="275"/>
+    <w:lsdException w:name="Colorful List Accent 1" w:uiPriority="276"/>
+    <w:lsdException w:name="Colorful Grid Accent 1" w:uiPriority="277"/>
+    <w:lsdException w:name="Light Shading Accent 2" w:uiPriority="150"/>
+    <w:lsdException w:name="Light List Accent 2" w:uiPriority="151"/>
+    <w:lsdException w:name="Light Grid Accent 2" w:uiPriority="152"/>
+    <w:lsdException w:name="Medium Shading 1 Accent 2" w:uiPriority="153"/>
+    <w:lsdException w:name="Medium Shading 2 Accent 2" w:uiPriority="256"/>
+    <w:lsdException w:name="Medium List 1 Accent 2" w:uiPriority="257"/>
+    <w:lsdException w:name="Medium List 2 Accent 2" w:uiPriority="258"/>
+    <w:lsdException w:name="Medium Grid 1 Accent 2" w:uiPriority="259"/>
+    <w:lsdException w:name="Medium Grid 2 Accent 2" w:uiPriority="260"/>
+    <w:lsdException w:name="Medium Grid 3 Accent 2" w:uiPriority="261"/>
+    <w:lsdException w:name="Dark List Accent 2" w:uiPriority="274"/>
+    <w:lsdException w:name="Colorful Shading Accent 2" w:uiPriority="275"/>
+    <w:lsdException w:name="Colorful List Accent 2" w:uiPriority="276"/>
+    <w:lsdException w:name="Colorful Grid Accent 2" w:uiPriority="277"/>
+    <w:lsdException w:name="Light Shading Accent 3" w:uiPriority="150"/>
+    <w:lsdException w:name="Light List Accent 3" w:uiPriority="151"/>
+    <w:lsdException w:name="Light Grid Accent 3" w:uiPriority="152"/>
+    <w:lsdException w:name="Medium Shading 1 Accent 3" w:uiPriority="153"/>
+    <w:lsdException w:name="Medium Shading 2 Accent 3" w:uiPriority="256"/>
+    <w:lsdException w:name="Medium List 1 Accent 3" w:uiPriority="257"/>
+    <w:lsdException w:name="Medium List 2 Accent 3" w:uiPriority="258"/>
+    <w:lsdException w:name="Medium Grid 1 Accent 3" w:uiPriority="259"/>
+    <w:lsdException w:name="Medium Grid 2 Accent 3" w:uiPriority="260"/>
+    <w:lsdException w:name="Medium Grid 3 Accent 3" w:uiPriority="261"/>
+    <w:lsdException w:name="Dark List Accent 3" w:uiPriority="274"/>
+    <w:lsdException w:name="Colorful Shading Accent 3" w:uiPriority="275"/>
+    <w:lsdException w:name="Colorful List Accent 3" w:uiPriority="276"/>
+    <w:lsdException w:name="Colorful Grid Accent 3" w:uiPriority="277"/>
+    <w:lsdException w:name="Light Shading Accent 4" w:uiPriority="150"/>
+    <w:lsdException w:name="Light List Accent 4" w:uiPriority="151"/>
+    <w:lsdException w:name="Light Grid Accent 4" w:uiPriority="152"/>
+    <w:lsdException w:name="Medium Shading 1 Accent 4" w:uiPriority="153"/>
+    <w:lsdException w:name="Medium Shading 2 Accent 4" w:uiPriority="256"/>
+    <w:lsdException w:name="Medium List 1 Accent 4" w:uiPriority="257"/>
+    <w:lsdException w:name="Medium List 2 Accent 4" w:uiPriority="258"/>
+    <w:lsdException w:name="Medium Grid 1 Accent 4" w:uiPriority="259"/>
+    <w:lsdException w:name="Medium Grid 2 Accent 4" w:uiPriority="260"/>
+    <w:lsdException w:name="Medium Grid 3 Accent 4" w:uiPriority="261"/>
+    <w:lsdException w:name="Dark List Accent 4" w:uiPriority="274"/>
+    <w:lsdException w:name="Colorful Shading Accent 4" w:uiPriority="275"/>
+    <w:lsdException w:name="Colorful List Accent 4" w:uiPriority="276"/>
+    <w:lsdException w:name="Colorful Grid Accent 4" w:uiPriority="277"/>
+    <w:lsdException w:name="Light Shading Accent 5" w:uiPriority="150"/>
+    <w:lsdException w:name="Light List Accent 5" w:uiPriority="151"/>
+    <w:lsdException w:name="Light Grid Accent 5" w:uiPriority="152"/>
+    <w:lsdException w:name="Medium Shading 1 Accent 5" w:uiPriority="153"/>
+    <w:lsdException w:name="Medium Shading 2 Accent 5" w:uiPriority="256"/>
+    <w:lsdException w:name="Medium List 1 Accent 5" w:uiPriority="257"/>
+    <w:lsdException w:name="Medium List 2 Accent 5" w:uiPriority="258"/>
+    <w:lsdException w:name="Medium Grid 1 Accent 5" w:uiPriority="259"/>
+    <w:lsdException w:name="Medium Grid 2 Accent 5" w:uiPriority="260"/>
+    <w:lsdException w:name="Medium Grid 3 Accent 5" w:uiPriority="261"/>
+    <w:lsdException w:name="Dark List Accent 5" w:uiPriority="274"/>
+    <w:lsdException w:name="Colorful Shading Accent 5" w:uiPriority="275"/>
+    <w:lsdException w:name="Colorful List Accent 5" w:uiPriority="276"/>
+    <w:lsdException w:name="Colorful Grid Accent 5" w:uiPriority="277"/>
+    <w:lsdException w:name="Light Shading Accent 6" w:uiPriority="150"/>
+    <w:lsdException w:name="Light List Accent 6" w:uiPriority="151"/>
+    <w:lsdException w:name="Light Grid Accent 6" w:uiPriority="152"/>
+    <w:lsdException w:name="Medium Shading 1 Accent 6" w:uiPriority="153"/>
+    <w:lsdException w:name="Medium Shading 2 Accent 6" w:uiPriority="256"/>
+    <w:lsdException w:name="Medium List 1 Accent 6" w:uiPriority="257"/>
+    <w:lsdException w:name="Medium List 2 Accent 6" w:uiPriority="258"/>
+    <w:lsdException w:name="Medium Grid 1 Accent 6" w:uiPriority="259"/>
+    <w:lsdException w:name="Medium Grid 2 Accent 6" w:uiPriority="260"/>
+    <w:lsdException w:name="Medium Grid 3 Accent 6" w:uiPriority="261"/>
+    <w:lsdException w:name="Dark List Accent 6" w:uiPriority="274"/>
+    <w:lsdException w:name="Colorful Shading Accent 6" w:uiPriority="275"/>
+    <w:lsdException w:name="Colorful List Accent 6" w:uiPriority="276"/>
+    <w:lsdException w:name="Colorful Grid Accent 6" w:uiPriority="277"/>
+    <w:lsdException w:name="Subtle Emphasis" w:uiPriority="37" w:qFormat="1"/>
+    <w:lsdException w:name="Intense Emphasis" w:uiPriority="51" w:qFormat="1"/>
+    <w:lsdException w:name="Subtle Reference" w:uiPriority="73" w:qFormat="1"/>
+    <w:lsdException w:name="Intense Reference" w:uiPriority="80" w:qFormat="1"/>
+    <w:lsdException w:name="Book Title" w:uiPriority="81" w:qFormat="1"/>
+    <w:lsdException w:name="Bibliography" w:semiHidden="1" w:uiPriority="85" w:unhideWhenUsed="1"/>
+    <w:lsdException w:name="TOC Heading" w:semiHidden="1" w:uiPriority="87" w:unhideWhenUsed="1" w:qFormat="1"/>
+    <w:lsdException w:name="Plain Table 1" w:uiPriority="101"/>
+    <w:lsdException w:name="Plain Table 2" w:uiPriority="102"/>
+    <w:lsdException w:name="Plain Table 3" w:uiPriority="103"/>
+    <w:lsdException w:name="Plain Table 4" w:uiPriority="104"/>
+    <w:lsdException w:name="Plain Table 5" w:uiPriority="105"/>
+    <w:lsdException w:name="Grid Table Light" w:uiPriority="100"/>
+    <w:lsdException w:name="Grid Table 1 Light" w:uiPriority="112"/>
+    <w:lsdException w:name="Grid Table 2" w:uiPriority="113"/>
+    <w:lsdException w:name="Grid Table 3" w:uiPriority="114"/>
+    <w:lsdException w:name="Grid Table 4" w:uiPriority="115"/>
+    <w:lsdException w:name="Grid Table 5 Dark" w:uiPriority="128"/>
+    <w:lsdException w:name="Grid Table 6 Colorful" w:uiPriority="129"/>
+    <w:lsdException w:name="Grid Table 7 Colorful" w:uiPriority="130"/>
+    <w:lsdException w:name="Grid Table 1 Light Accent 1" w:uiPriority="112"/>
+    <w:lsdException w:name="Grid Table 2 Accent 1" w:uiPriority="113"/>
+    <w:lsdException w:name="Grid Table 3 Accent 1" w:uiPriority="114"/>
+    <w:lsdException w:name="Grid Table 4 Accent 1" w:uiPriority="115"/>
+    <w:lsdException w:name="Grid Table 5 Dark Accent 1" w:uiPriority="128"/>
+    <w:lsdException w:name="Grid Table 6 Colorful Accent 1" w:uiPriority="129"/>
+    <w:lsdException w:name="Grid Table 7 Colorful Accent 1" w:uiPriority="130"/>
+    <w:lsdException w:name="Grid Table 1 Light Accent 2" w:uiPriority="112"/>
+    <w:lsdException w:name="Grid Table 2 Accent 2" w:uiPriority="113"/>
+    <w:lsdException w:name="Grid Table 3 Accent 2" w:uiPriority="114"/>
+    <w:lsdException w:name="Grid Table 4 Accent 2" w:uiPriority="115"/>
+    <w:lsdException w:name="Grid Table 5 Dark Accent 2" w:uiPriority="128"/>
+    <w:lsdException w:name="Grid Table 6 Colorful Accent 2" w:uiPriority="129"/>
+    <w:lsdException w:name="Grid Table 7 Colorful Accent 2" w:uiPriority="130"/>
+    <w:lsdException w:name="Grid Table 1 Light Accent 3" w:uiPriority="112"/>
+    <w:lsdException w:name="Grid Table 2 Accent 3" w:uiPriority="113"/>
+    <w:lsdException w:name="Grid Table 3 Accent 3" w:uiPriority="114"/>
+    <w:lsdException w:name="Grid Table 4 Accent 3" w:uiPriority="115"/>
+    <w:lsdException w:name="Grid Table 5 Dark Accent 3" w:uiPriority="128"/>
+    <w:lsdException w:name="Grid Table 6 Colorful Accent 3" w:uiPriority="129"/>
+    <w:lsdException w:name="Grid Table 7 Colorful Accent 3" w:uiPriority="130"/>
+    <w:lsdException w:name="Grid Table 1 Light Accent 4" w:uiPriority="112"/>
+    <w:lsdException w:name="Grid Table 2 Accent 4" w:uiPriority="113"/>
+    <w:lsdException w:name="Grid Table 3 Accent 4" w:uiPriority="114"/>
+    <w:lsdException w:name="Grid Table 4 Accent 4" w:uiPriority="115"/>
+    <w:lsdException w:name="Grid Table 5 Dark Accent 4" w:uiPriority="128"/>
+    <w:lsdException w:name="Grid Table 6 Colorful Accent 4" w:uiPriority="129"/>
+    <w:lsdException w:name="Grid Table 7 Colorful Accent 4" w:uiPriority="130"/>
+    <w:lsdException w:name="Grid Table 1 Light Accent 5" w:uiPriority="112"/>
+    <w:lsdException w:name="Grid Table 2 Accent 5" w:uiPriority="113"/>
+    <w:lsdException w:name="Grid Table 3 Accent 5" w:uiPriority="114"/>
+    <w:lsdException w:name="Grid Table 4 Accent 5" w:uiPriority="115"/>
+    <w:lsdException w:name="Grid Table 5 Dark Accent 5" w:uiPriority="128"/>
+    <w:lsdException w:name="Grid Table 6 Colorful Accent 5" w:uiPriority="129"/>
+    <w:lsdException w:name="Grid Table 7 Colorful Accent 5" w:uiPriority="130"/>
+    <w:lsdException w:name="Grid Table 1 Light Accent 6" w:uiPriority="112"/>
+    <w:lsdException w:name="Grid Table 2 Accent 6" w:uiPriority="113"/>
+    <w:lsdException w:name="Grid Table 3 Accent 6" w:uiPriority="114"/>
+    <w:lsdException w:name="Grid Table 4 Accent 6" w:uiPriority="115"/>
+    <w:lsdException w:name="Grid Table 5 Dark Accent 6" w:uiPriority="128"/>
+    <w:lsdException w:name="Grid Table 6 Colorful Accent 6" w:uiPriority="129"/>
+    <w:lsdException w:name="Grid Table 7 Colorful Accent 6" w:uiPriority="130"/>
+    <w:lsdException w:name="List Table 1 Light" w:uiPriority="112"/>
+    <w:lsdException w:name="List Table 2" w:uiPriority="113"/>
+    <w:lsdException w:name="List Table 3" w:uiPriority="114"/>
+    <w:lsdException w:name="List Table 4" w:uiPriority="115"/>
+    <w:lsdException w:name="List Table 5 Dark" w:uiPriority="128"/>
+    <w:lsdException w:name="List Table 6 Colorful" w:uiPriority="129"/>
+    <w:lsdException w:name="List Table 7 Colorful" w:uiPriority="130"/>
+    <w:lsdException w:name="List Table 1 Light Accent 1" w:uiPriority="112"/>
+    <w:lsdException w:name="List Table 2 Accent 1" w:uiPriority="113"/>
+    <w:lsdException w:name="List Table 3 Accent 1" w:uiPriority="114"/>
+    <w:lsdException w:name="List Table 4 Accent 1" w:uiPriority="115"/>
+    <w:lsdException w:name="List Table 5 Dark Accent 1" w:uiPriority="128"/>
+    <w:lsdException w:name="List Table 6 Colorful Accent 1" w:uiPriority="129"/>
+    <w:lsdException w:name="List Table 7 Colorful Accent 1" w:uiPriority="130"/>
+    <w:lsdException w:name="List Table 1 Light Accent 2" w:uiPriority="112"/>
+    <w:lsdException w:name="List Table 2 Accent 2" w:uiPriority="113"/>
+    <w:lsdException w:name="List Table 3 Accent 2" w:uiPriority="114"/>
+    <w:lsdException w:name="List Table 4 Accent 2" w:uiPriority="115"/>
+    <w:lsdException w:name="List Table 5 Dark Accent 2" w:uiPriority="128"/>
+    <w:lsdException w:name="List Table 6 Colorful Accent 2" w:uiPriority="129"/>
+    <w:lsdException w:name="List Table 7 Colorful Accent 2" w:uiPriority="130"/>
+    <w:lsdException w:name="List Table 1 Light Accent 3" w:uiPriority="112"/>
+    <w:lsdException w:name="List Table 2 Accent 3" w:uiPriority="113"/>
+    <w:lsdException w:name="List Table 3 Accent 3" w:uiPriority="114"/>
+    <w:lsdException w:name="List Table 4 Accent 3" w:uiPriority="115"/>
+    <w:lsdException w:name="List Table 5 Dark Accent 3" w:uiPriority="128"/>
+    <w:lsdException w:name="List Table 6 Colorful Accent 3" w:uiPriority="129"/>
+    <w:lsdException w:name="List Table 7 Colorful Accent 3" w:uiPriority="130"/>
+    <w:lsdException w:name="List Table 1 Light Accent 4" w:uiPriority="112"/>
+    <w:lsdException w:name="List Table 2 Accent 4" w:uiPriority="113"/>
+    <w:lsdException w:name="List Table 3 Accent 4" w:uiPriority="114"/>
+    <w:lsdException w:name="List Table 4 Accent 4" w:uiPriority="115"/>
+    <w:lsdException w:name="List Table 5 Dark Accent 4" w:uiPriority="128"/>
+    <w:lsdException w:name="List Table 6 Colorful Accent 4" w:uiPriority="129"/>
+    <w:lsdException w:name="List Table 7 Colorful Accent 4" w:uiPriority="130"/>
+    <w:lsdException w:name="List Table 1 Light Accent 5" w:uiPriority="112"/>
+    <w:lsdException w:name="List Table 2 Accent 5" w:uiPriority="113"/>
+    <w:lsdException w:name="List Table 3 Accent 5" w:uiPriority="114"/>
+    <w:lsdException w:name="List Table 4 Accent 5" w:uiPriority="115"/>
+    <w:lsdException w:name="List Table 5 Dark Accent 5" w:uiPriority="128"/>
+    <w:lsdException w:name="List Table 6 Colorful Accent 5" w:uiPriority="129"/>
+    <w:lsdException w:name="List Table 7 Colorful Accent 5" w:uiPriority="130"/>
+    <w:lsdException w:name="List Table 1 Light Accent 6" w:uiPriority="112"/>
+    <w:lsdException w:name="List Table 2 Accent 6" w:uiPriority="113"/>
+    <w:lsdException w:name="List Table 3 Accent 6" w:uiPriority="114"/>
+    <w:lsdException w:name="List Table 4 Accent 6" w:uiPriority="115"/>
+    <w:lsdException w:name="List Table 5 Dark Accent 6" w:uiPriority="128"/>
+    <w:lsdException w:name="List Table 6 Colorful Accent 6" w:uiPriority="129"/>
+    <w:lsdException w:name="List Table 7 Colorful Accent 6" w:uiPriority="130"/>
   </w:latentStyles>
   <w:style w:type="paragraph" w:customStyle="1" w:styleId="Normal">
     <w:name w:val="normal"/>

</xml_diff>